<commit_message>
Completed SRS and StarUML .MDJ
Completed all diagrams....few things may be updated in future.
SRS and .mdj are now in sync, with same use-cases.
</commit_message>
<xml_diff>
--- a/Documents/Entertainment Management SRS.docx
+++ b/Documents/Entertainment Management SRS.docx
@@ -4013,8 +4013,6 @@
         <w:pStyle w:val="Heading1"/>
       </w:pPr>
       <w:bookmarkStart w:id="0" w:name="_Toc447142968"/>
-      <w:bookmarkStart w:id="1" w:name="_GoBack"/>
-      <w:bookmarkEnd w:id="1"/>
       <w:r>
         <w:lastRenderedPageBreak/>
         <w:t>1. Introduction</w:t>
@@ -4025,11 +4023,11 @@
       <w:pPr>
         <w:pStyle w:val="Heading2"/>
       </w:pPr>
-      <w:bookmarkStart w:id="2" w:name="_Toc447142969"/>
+      <w:bookmarkStart w:id="1" w:name="_Toc447142969"/>
       <w:r>
         <w:t>1.1 Purpose</w:t>
       </w:r>
-      <w:bookmarkEnd w:id="2"/>
+      <w:bookmarkEnd w:id="1"/>
     </w:p>
     <w:p>
       <w:pPr>
@@ -4352,11 +4350,11 @@
       <w:pPr>
         <w:pStyle w:val="Heading2"/>
       </w:pPr>
-      <w:bookmarkStart w:id="3" w:name="_Toc447142970"/>
+      <w:bookmarkStart w:id="2" w:name="_Toc447142970"/>
       <w:r>
         <w:t>1.2   Document Conventions</w:t>
       </w:r>
-      <w:bookmarkEnd w:id="3"/>
+      <w:bookmarkEnd w:id="2"/>
       <w:r>
         <w:t xml:space="preserve"> </w:t>
       </w:r>
@@ -4738,11 +4736,11 @@
       <w:pPr>
         <w:pStyle w:val="Heading2"/>
       </w:pPr>
-      <w:bookmarkStart w:id="4" w:name="_Toc447142971"/>
+      <w:bookmarkStart w:id="3" w:name="_Toc447142971"/>
       <w:r>
         <w:t>1.3 Intended Audience and Reading Suggestions</w:t>
       </w:r>
-      <w:bookmarkEnd w:id="4"/>
+      <w:bookmarkEnd w:id="3"/>
     </w:p>
     <w:p>
       <w:pPr>
@@ -5310,12 +5308,12 @@
       <w:pPr>
         <w:pStyle w:val="Heading2"/>
       </w:pPr>
-      <w:bookmarkStart w:id="5" w:name="_Toc447142972"/>
+      <w:bookmarkStart w:id="4" w:name="_Toc447142972"/>
       <w:r>
         <w:lastRenderedPageBreak/>
         <w:t>1.4 Project Scope</w:t>
       </w:r>
-      <w:bookmarkEnd w:id="5"/>
+      <w:bookmarkEnd w:id="4"/>
     </w:p>
     <w:p>
       <w:pPr>
@@ -5678,11 +5676,11 @@
       <w:pPr>
         <w:pStyle w:val="Heading2"/>
       </w:pPr>
-      <w:bookmarkStart w:id="6" w:name="_Toc447142973"/>
+      <w:bookmarkStart w:id="5" w:name="_Toc447142973"/>
       <w:r>
         <w:t>1.5 References</w:t>
       </w:r>
-      <w:bookmarkEnd w:id="6"/>
+      <w:bookmarkEnd w:id="5"/>
       <w:r>
         <w:t xml:space="preserve"> </w:t>
       </w:r>
@@ -5733,25 +5731,25 @@
       <w:pPr>
         <w:pStyle w:val="Heading1"/>
       </w:pPr>
-      <w:bookmarkStart w:id="7" w:name="_Toc447142974"/>
+      <w:bookmarkStart w:id="6" w:name="_Toc447142974"/>
       <w:r>
         <w:lastRenderedPageBreak/>
         <w:t>2. Overall Description</w:t>
       </w:r>
+      <w:bookmarkEnd w:id="6"/>
+      <w:r>
+        <w:t xml:space="preserve">           </w:t>
+      </w:r>
+    </w:p>
+    <w:p>
+      <w:pPr>
+        <w:pStyle w:val="Heading2"/>
+      </w:pPr>
+      <w:bookmarkStart w:id="7" w:name="_Toc447142975"/>
+      <w:r>
+        <w:t>2.1 Product Perspective</w:t>
+      </w:r>
       <w:bookmarkEnd w:id="7"/>
-      <w:r>
-        <w:t xml:space="preserve">           </w:t>
-      </w:r>
-    </w:p>
-    <w:p>
-      <w:pPr>
-        <w:pStyle w:val="Heading2"/>
-      </w:pPr>
-      <w:bookmarkStart w:id="8" w:name="_Toc447142975"/>
-      <w:r>
-        <w:t>2.1 Product Perspective</w:t>
-      </w:r>
-      <w:bookmarkEnd w:id="8"/>
     </w:p>
     <w:p>
       <w:pPr>
@@ -6152,14 +6150,14 @@
       <w:pPr>
         <w:pStyle w:val="Heading2"/>
       </w:pPr>
-      <w:bookmarkStart w:id="9" w:name="_Toc447142976"/>
+      <w:bookmarkStart w:id="8" w:name="_Toc447142976"/>
       <w:r>
         <w:t xml:space="preserve">2.2 </w:t>
       </w:r>
       <w:r>
         <w:t>Product Functions</w:t>
       </w:r>
-      <w:bookmarkEnd w:id="9"/>
+      <w:bookmarkEnd w:id="8"/>
     </w:p>
     <w:p>
       <w:pPr>
@@ -6393,7 +6391,7 @@
       <w:pPr>
         <w:pStyle w:val="Heading2"/>
       </w:pPr>
-      <w:bookmarkStart w:id="10" w:name="_Toc447142977"/>
+      <w:bookmarkStart w:id="9" w:name="_Toc447142977"/>
       <w:r>
         <w:lastRenderedPageBreak/>
         <w:t xml:space="preserve">2.3 </w:t>
@@ -6401,7 +6399,7 @@
       <w:r>
         <w:t>User Classes and Characteristics</w:t>
       </w:r>
-      <w:bookmarkEnd w:id="10"/>
+      <w:bookmarkEnd w:id="9"/>
     </w:p>
     <w:p>
       <w:pPr>
@@ -6534,11 +6532,11 @@
       <w:pPr>
         <w:pStyle w:val="Heading2"/>
       </w:pPr>
-      <w:bookmarkStart w:id="11" w:name="_Toc447142978"/>
+      <w:bookmarkStart w:id="10" w:name="_Toc447142978"/>
       <w:r>
         <w:t>2.4 Operating Environment</w:t>
       </w:r>
-      <w:bookmarkEnd w:id="11"/>
+      <w:bookmarkEnd w:id="10"/>
     </w:p>
     <w:p>
       <w:pPr>
@@ -6583,14 +6581,14 @@
         <w:pStyle w:val="Heading3"/>
         <w:ind w:firstLine="360"/>
       </w:pPr>
-      <w:bookmarkStart w:id="12" w:name="_Toc447142979"/>
+      <w:bookmarkStart w:id="11" w:name="_Toc447142979"/>
       <w:r>
         <w:t xml:space="preserve">2.4.1 </w:t>
       </w:r>
       <w:r>
         <w:t>Software Requirements:-</w:t>
       </w:r>
-      <w:bookmarkEnd w:id="12"/>
+      <w:bookmarkEnd w:id="11"/>
     </w:p>
     <w:p>
       <w:pPr>
@@ -7641,14 +7639,14 @@
       <w:pPr>
         <w:pStyle w:val="Heading3"/>
       </w:pPr>
-      <w:bookmarkStart w:id="13" w:name="_Toc447142980"/>
+      <w:bookmarkStart w:id="12" w:name="_Toc447142980"/>
       <w:r>
         <w:t xml:space="preserve">2.4.2 </w:t>
       </w:r>
       <w:r>
         <w:t>Hardware Requirements:-</w:t>
       </w:r>
-      <w:bookmarkEnd w:id="13"/>
+      <w:bookmarkEnd w:id="12"/>
     </w:p>
     <w:p>
       <w:pPr>
@@ -8079,11 +8077,11 @@
       <w:pPr>
         <w:pStyle w:val="Heading2"/>
       </w:pPr>
-      <w:bookmarkStart w:id="14" w:name="_Toc447142981"/>
+      <w:bookmarkStart w:id="13" w:name="_Toc447142981"/>
       <w:r>
         <w:t>2.5 Design and Implementation Constraints:</w:t>
       </w:r>
-      <w:bookmarkEnd w:id="14"/>
+      <w:bookmarkEnd w:id="13"/>
     </w:p>
     <w:p>
       <w:pPr>
@@ -8551,12 +8549,12 @@
       <w:pPr>
         <w:pStyle w:val="Heading2"/>
       </w:pPr>
-      <w:bookmarkStart w:id="15" w:name="_Toc447142982"/>
+      <w:bookmarkStart w:id="14" w:name="_Toc447142982"/>
       <w:r>
         <w:lastRenderedPageBreak/>
         <w:t>2.6 User Documentation</w:t>
       </w:r>
-      <w:bookmarkEnd w:id="15"/>
+      <w:bookmarkEnd w:id="14"/>
     </w:p>
     <w:p>
       <w:pPr>
@@ -8602,11 +8600,11 @@
       <w:pPr>
         <w:pStyle w:val="Heading2"/>
       </w:pPr>
-      <w:bookmarkStart w:id="16" w:name="_Toc447142983"/>
+      <w:bookmarkStart w:id="15" w:name="_Toc447142983"/>
       <w:r>
         <w:t>2.7   Assumptions and Dependencies:</w:t>
       </w:r>
-      <w:bookmarkEnd w:id="16"/>
+      <w:bookmarkEnd w:id="15"/>
     </w:p>
     <w:p>
       <w:pPr>
@@ -9199,7 +9197,7 @@
           <w:lang w:val="en-IN" w:eastAsia="en-IN"/>
         </w:rPr>
       </w:pPr>
-      <w:bookmarkStart w:id="17" w:name="_Toc447142984"/>
+      <w:bookmarkStart w:id="16" w:name="_Toc447142984"/>
       <w:r>
         <w:rPr>
           <w:rFonts w:eastAsia="Times New Roman"/>
@@ -9207,7 +9205,7 @@
         </w:rPr>
         <w:t>3. System Features</w:t>
       </w:r>
-      <w:bookmarkEnd w:id="17"/>
+      <w:bookmarkEnd w:id="16"/>
     </w:p>
     <w:p>
       <w:pPr>
@@ -10703,7 +10701,7 @@
       <w:pPr>
         <w:pStyle w:val="Heading1"/>
       </w:pPr>
-      <w:bookmarkStart w:id="18" w:name="_Toc447142985"/>
+      <w:bookmarkStart w:id="17" w:name="_Toc447142985"/>
       <w:r>
         <w:lastRenderedPageBreak/>
         <w:t>4</w:t>
@@ -10711,23 +10709,23 @@
       <w:r>
         <w:t>. External interface requirement</w:t>
       </w:r>
+      <w:bookmarkEnd w:id="17"/>
+      <w:r>
+        <w:t xml:space="preserve"> </w:t>
+      </w:r>
+    </w:p>
+    <w:p>
+      <w:pPr>
+        <w:pStyle w:val="Heading2"/>
+      </w:pPr>
+      <w:bookmarkStart w:id="18" w:name="_Toc447142986"/>
+      <w:r>
+        <w:t>4</w:t>
+      </w:r>
+      <w:r>
+        <w:t>.1 User Interfaces</w:t>
+      </w:r>
       <w:bookmarkEnd w:id="18"/>
-      <w:r>
-        <w:t xml:space="preserve"> </w:t>
-      </w:r>
-    </w:p>
-    <w:p>
-      <w:pPr>
-        <w:pStyle w:val="Heading2"/>
-      </w:pPr>
-      <w:bookmarkStart w:id="19" w:name="_Toc447142986"/>
-      <w:r>
-        <w:t>4</w:t>
-      </w:r>
-      <w:r>
-        <w:t>.1 User Interfaces</w:t>
-      </w:r>
-      <w:bookmarkEnd w:id="19"/>
     </w:p>
     <w:p>
       <w:pPr>
@@ -11283,7 +11281,7 @@
       <w:pPr>
         <w:pStyle w:val="Heading2"/>
       </w:pPr>
-      <w:bookmarkStart w:id="20" w:name="_Toc447142987"/>
+      <w:bookmarkStart w:id="19" w:name="_Toc447142987"/>
       <w:r>
         <w:t>4</w:t>
       </w:r>
@@ -11296,46 +11294,46 @@
       <w:r>
         <w:t>interfaces</w:t>
       </w:r>
+      <w:bookmarkEnd w:id="19"/>
+    </w:p>
+    <w:p>
+      <w:pPr>
+        <w:jc w:val="both"/>
+        <w:rPr>
+          <w:rFonts w:ascii="Times New Roman" w:hAnsi="Times New Roman" w:cs="Times New Roman"/>
+          <w:sz w:val="24"/>
+          <w:szCs w:val="24"/>
+        </w:rPr>
+      </w:pPr>
+      <w:r>
+        <w:rPr>
+          <w:rFonts w:ascii="Times New Roman" w:hAnsi="Times New Roman" w:cs="Times New Roman"/>
+          <w:sz w:val="24"/>
+          <w:szCs w:val="24"/>
+        </w:rPr>
+        <w:t>The server has direct access the authorized user on complimentary can access the database on his login credentials and thus access the available data as RDBMS.</w:t>
+      </w:r>
+    </w:p>
+    <w:p>
+      <w:pPr>
+        <w:jc w:val="both"/>
+        <w:rPr>
+          <w:rFonts w:ascii="Times New Roman" w:hAnsi="Times New Roman" w:cs="Times New Roman"/>
+        </w:rPr>
+      </w:pPr>
+    </w:p>
+    <w:p>
+      <w:pPr>
+        <w:pStyle w:val="Heading2"/>
+      </w:pPr>
+      <w:bookmarkStart w:id="20" w:name="_Toc447142988"/>
+      <w:r>
+        <w:t>4</w:t>
+      </w:r>
+      <w:r>
+        <w:t>.3 Software interfaces</w:t>
+      </w:r>
       <w:bookmarkEnd w:id="20"/>
-    </w:p>
-    <w:p>
-      <w:pPr>
-        <w:jc w:val="both"/>
-        <w:rPr>
-          <w:rFonts w:ascii="Times New Roman" w:hAnsi="Times New Roman" w:cs="Times New Roman"/>
-          <w:sz w:val="24"/>
-          <w:szCs w:val="24"/>
-        </w:rPr>
-      </w:pPr>
-      <w:r>
-        <w:rPr>
-          <w:rFonts w:ascii="Times New Roman" w:hAnsi="Times New Roman" w:cs="Times New Roman"/>
-          <w:sz w:val="24"/>
-          <w:szCs w:val="24"/>
-        </w:rPr>
-        <w:t>The server has direct access the authorized user on complimentary can access the database on his login credentials and thus access the available data as RDBMS.</w:t>
-      </w:r>
-    </w:p>
-    <w:p>
-      <w:pPr>
-        <w:jc w:val="both"/>
-        <w:rPr>
-          <w:rFonts w:ascii="Times New Roman" w:hAnsi="Times New Roman" w:cs="Times New Roman"/>
-        </w:rPr>
-      </w:pPr>
-    </w:p>
-    <w:p>
-      <w:pPr>
-        <w:pStyle w:val="Heading2"/>
-      </w:pPr>
-      <w:bookmarkStart w:id="21" w:name="_Toc447142988"/>
-      <w:r>
-        <w:t>4</w:t>
-      </w:r>
-      <w:r>
-        <w:t>.3 Software interfaces</w:t>
-      </w:r>
-      <w:bookmarkEnd w:id="21"/>
     </w:p>
     <w:p>
       <w:pPr>
@@ -11445,14 +11443,14 @@
       <w:pPr>
         <w:pStyle w:val="Heading2"/>
       </w:pPr>
-      <w:bookmarkStart w:id="22" w:name="_Toc447142989"/>
+      <w:bookmarkStart w:id="21" w:name="_Toc447142989"/>
       <w:r>
         <w:t>4</w:t>
       </w:r>
       <w:r>
         <w:t>.4 Communication interfaces</w:t>
       </w:r>
-      <w:bookmarkEnd w:id="22"/>
+      <w:bookmarkEnd w:id="21"/>
     </w:p>
     <w:p>
       <w:pPr>
@@ -11536,21 +11534,21 @@
       <w:pPr>
         <w:pStyle w:val="Heading1"/>
       </w:pPr>
-      <w:bookmarkStart w:id="23" w:name="_Toc447142990"/>
+      <w:bookmarkStart w:id="22" w:name="_Toc447142990"/>
       <w:r>
         <w:t>5. Nonfunctional Requirements</w:t>
       </w:r>
+      <w:bookmarkEnd w:id="22"/>
+    </w:p>
+    <w:p>
+      <w:pPr>
+        <w:pStyle w:val="Heading2"/>
+      </w:pPr>
+      <w:bookmarkStart w:id="23" w:name="_Toc447142991"/>
+      <w:r>
+        <w:t>5.1 Performance Requirements:</w:t>
+      </w:r>
       <w:bookmarkEnd w:id="23"/>
-    </w:p>
-    <w:p>
-      <w:pPr>
-        <w:pStyle w:val="Heading2"/>
-      </w:pPr>
-      <w:bookmarkStart w:id="24" w:name="_Toc447142991"/>
-      <w:r>
-        <w:t>5.1 Performance Requirements:</w:t>
-      </w:r>
-      <w:bookmarkEnd w:id="24"/>
     </w:p>
     <w:p>
       <w:pPr>
@@ -11688,11 +11686,11 @@
       <w:pPr>
         <w:pStyle w:val="Heading2"/>
       </w:pPr>
-      <w:bookmarkStart w:id="25" w:name="_Toc447142992"/>
+      <w:bookmarkStart w:id="24" w:name="_Toc447142992"/>
       <w:r>
         <w:t>5.2 Safety Requirements:</w:t>
       </w:r>
-      <w:bookmarkEnd w:id="25"/>
+      <w:bookmarkEnd w:id="24"/>
     </w:p>
     <w:p>
       <w:pPr>
@@ -11737,7 +11735,7 @@
           <w:sz w:val="24"/>
           <w:szCs w:val="24"/>
         </w:rPr>
-        <w:t>If the user has forgotten their password, it is possible to mail them a link wherein they may reset it. There is no other way to reset a password, and if the user cannot access that particular email account, then the application cannot be operated by that user.</w:t>
+        <w:t>If the user has forgotten their password, it is possible to mail them a link wherein they may reset it. There is no other way to reset a password, and if the user cannot access that particular email account, then the application c</w:t>
       </w:r>
       <w:r>
         <w:rPr>
@@ -11746,7 +11744,7 @@
           <w:sz w:val="24"/>
           <w:szCs w:val="24"/>
         </w:rPr>
-        <w:br/>
+        <w:t>annot be operated by that user.</w:t>
       </w:r>
     </w:p>
     <w:p>
@@ -11772,7 +11770,7 @@
           <w:szCs w:val="24"/>
         </w:rPr>
         <w:lastRenderedPageBreak/>
-        <w:t>Deleting entries from the “Collections” page cannot be undone quickly (i.e. there is no Trash feature); the user must find that entry again using the “Discover” feature and then re-add it to his collections.</w:t>
+        <w:t>Deleting entries from the “Collections” page cannot be undone quickly (i.e. there is no Trash feature); the user must find that entry again using the “Discover” feature and the</w:t>
       </w:r>
       <w:r>
         <w:rPr>
@@ -11781,7 +11779,7 @@
           <w:sz w:val="24"/>
           <w:szCs w:val="24"/>
         </w:rPr>
-        <w:br/>
+        <w:t>n re-add it to his collections.</w:t>
       </w:r>
     </w:p>
     <w:p>
@@ -11806,7 +11804,7 @@
           <w:sz w:val="24"/>
           <w:szCs w:val="24"/>
         </w:rPr>
-        <w:t>Event updates once cleared cannot be restored at all for that user.</w:t>
+        <w:t>Event updates once cleared cannot be</w:t>
       </w:r>
       <w:r>
         <w:rPr>
@@ -11815,7 +11813,7 @@
           <w:sz w:val="24"/>
           <w:szCs w:val="24"/>
         </w:rPr>
-        <w:br/>
+        <w:t xml:space="preserve"> restored at all for that user.</w:t>
       </w:r>
     </w:p>
     <w:p>
@@ -11858,11 +11856,11 @@
       <w:pPr>
         <w:pStyle w:val="Heading2"/>
       </w:pPr>
-      <w:bookmarkStart w:id="26" w:name="_Toc447142993"/>
+      <w:bookmarkStart w:id="25" w:name="_Toc447142993"/>
       <w:r>
         <w:t>5.3 Security Requirements:</w:t>
       </w:r>
-      <w:bookmarkEnd w:id="26"/>
+      <w:bookmarkEnd w:id="25"/>
     </w:p>
     <w:p>
       <w:pPr>
@@ -12100,7 +12098,6 @@
           <w:sz w:val="24"/>
           <w:szCs w:val="24"/>
         </w:rPr>
-        <w:lastRenderedPageBreak/>
         <w:t>Users should not be allowed to log in on the same account multiple times (this is usually indicative of account tampering).</w:t>
       </w:r>
       <w:r>
@@ -12132,6 +12129,7 @@
           <w:sz w:val="24"/>
           <w:szCs w:val="24"/>
         </w:rPr>
+        <w:lastRenderedPageBreak/>
         <w:t>User ratings and reviews should be accessible to all other users; however, user “Wish</w:t>
       </w:r>
       <w:r>
@@ -12272,11 +12270,11 @@
       <w:pPr>
         <w:pStyle w:val="Heading2"/>
       </w:pPr>
-      <w:bookmarkStart w:id="27" w:name="_Toc447142994"/>
+      <w:bookmarkStart w:id="26" w:name="_Toc447142994"/>
       <w:r>
         <w:t>5.4 Software Quality Attributes:</w:t>
       </w:r>
-      <w:bookmarkEnd w:id="27"/>
+      <w:bookmarkEnd w:id="26"/>
     </w:p>
     <w:p>
       <w:pPr>
@@ -12502,17 +12500,7 @@
           <w:szCs w:val="24"/>
         </w:rPr>
         <w:br/>
-        <w:t xml:space="preserve">The "Online Entertainment Management" system automatically updates all the transactions data performed by user to their collection, so the most recent data is </w:t>
-      </w:r>
-      <w:r>
-        <w:rPr>
-          <w:rFonts w:ascii="Times New Roman" w:hAnsi="Times New Roman" w:cs="Times New Roman"/>
-          <w:color w:val="000000"/>
-          <w:sz w:val="24"/>
-          <w:szCs w:val="24"/>
-        </w:rPr>
-        <w:lastRenderedPageBreak/>
-        <w:t xml:space="preserve">fetched in response to the query. </w:t>
+        <w:t xml:space="preserve">The "Online Entertainment Management" system automatically updates all the transactions data performed by user to their collection, so the most recent data is fetched in response to the query. </w:t>
       </w:r>
       <w:r>
         <w:rPr>
@@ -12549,6 +12537,7 @@
           <w:sz w:val="24"/>
           <w:szCs w:val="24"/>
         </w:rPr>
+        <w:lastRenderedPageBreak/>
         <w:t>Adaptability</w:t>
       </w:r>
       <w:r>
@@ -12818,51 +12807,16 @@
           <w:sz w:val="24"/>
           <w:szCs w:val="24"/>
         </w:rPr>
-        <w:t xml:space="preserve">It is important that the source code is written in Java, as it is one of the most easily portable object-oriented languages available. Other languages such as Python may also be used provided the two can be used automatically and in conjunction. Languages such as C and C++ should be avoided as they are not as easily portable </w:t>
-      </w:r>
-      <w:r>
-        <w:rPr>
-          <w:rFonts w:ascii="Times New Roman" w:hAnsi="Times New Roman" w:cs="Times New Roman"/>
-          <w:color w:val="000000"/>
-          <w:sz w:val="24"/>
-          <w:szCs w:val="24"/>
-        </w:rPr>
+        <w:t>It is important that the source code is written in Java, as it is one of the most easily portable object-oriented languages available. Other languages such as Python may also be used provided the two can be used automatically and in conjunction. Languages such as C and C++ should be avoided as they are not as easily portable there is less module support for them, and the application does not perform time-critical computations.</w:t>
+      </w:r>
+    </w:p>
+    <w:p>
+      <w:pPr>
+        <w:pStyle w:val="Heading1"/>
+      </w:pPr>
+      <w:bookmarkStart w:id="27" w:name="_Toc447142995"/>
+      <w:r>
         <w:lastRenderedPageBreak/>
-        <w:t>there is less module support for them, and the application does not perform time-critical computations.</w:t>
-      </w:r>
-    </w:p>
-    <w:p>
-      <w:pPr>
-        <w:tabs>
-          <w:tab w:val="left" w:pos="2972"/>
-        </w:tabs>
-        <w:spacing w:line="300" w:lineRule="auto"/>
-        <w:rPr>
-          <w:rFonts w:ascii="Times New Roman" w:hAnsi="Times New Roman" w:cs="Times New Roman"/>
-          <w:sz w:val="24"/>
-          <w:szCs w:val="24"/>
-        </w:rPr>
-      </w:pPr>
-    </w:p>
-    <w:p>
-      <w:pPr>
-        <w:tabs>
-          <w:tab w:val="left" w:pos="2972"/>
-        </w:tabs>
-        <w:spacing w:line="300" w:lineRule="auto"/>
-        <w:rPr>
-          <w:rFonts w:ascii="Times New Roman" w:hAnsi="Times New Roman" w:cs="Times New Roman"/>
-          <w:sz w:val="24"/>
-          <w:szCs w:val="24"/>
-        </w:rPr>
-      </w:pPr>
-    </w:p>
-    <w:p>
-      <w:pPr>
-        <w:pStyle w:val="Heading1"/>
-      </w:pPr>
-      <w:bookmarkStart w:id="28" w:name="_Toc447142995"/>
-      <w:r>
         <w:t xml:space="preserve">6. </w:t>
       </w:r>
       <w:r>
@@ -12874,23 +12828,23 @@
       <w:r>
         <w:t>:</w:t>
       </w:r>
+      <w:bookmarkEnd w:id="27"/>
+    </w:p>
+    <w:p>
+      <w:pPr>
+        <w:pStyle w:val="Heading2"/>
+      </w:pPr>
+      <w:bookmarkStart w:id="28" w:name="_Toc447142996"/>
+      <w:r>
+        <w:t xml:space="preserve">6.1 </w:t>
+      </w:r>
+      <w:r>
+        <w:t>Use Case Diagram</w:t>
+      </w:r>
+      <w:r>
+        <w:t>:</w:t>
+      </w:r>
       <w:bookmarkEnd w:id="28"/>
-    </w:p>
-    <w:p>
-      <w:pPr>
-        <w:pStyle w:val="Heading2"/>
-      </w:pPr>
-      <w:bookmarkStart w:id="29" w:name="_Toc447142996"/>
-      <w:r>
-        <w:t xml:space="preserve">6.1 </w:t>
-      </w:r>
-      <w:r>
-        <w:t>Use Case Diagram</w:t>
-      </w:r>
-      <w:r>
-        <w:t>:</w:t>
-      </w:r>
-      <w:bookmarkEnd w:id="29"/>
     </w:p>
     <w:p>
       <w:pPr>
@@ -12951,22 +12905,25 @@
       </w:r>
     </w:p>
     <w:p>
+      <w:bookmarkStart w:id="29" w:name="_Toc447142997"/>
+    </w:p>
+    <w:p/>
+    <w:p>
       <w:pPr>
         <w:pStyle w:val="Heading2"/>
       </w:pPr>
-      <w:bookmarkStart w:id="30" w:name="_Toc447142997"/>
       <w:r>
         <w:lastRenderedPageBreak/>
         <w:t>6.2 Use-case specifications:</w:t>
       </w:r>
-      <w:bookmarkEnd w:id="30"/>
+      <w:bookmarkEnd w:id="29"/>
     </w:p>
     <w:p>
       <w:pPr>
         <w:pStyle w:val="Heading3"/>
         <w:ind w:firstLine="720"/>
       </w:pPr>
-      <w:bookmarkStart w:id="31" w:name="_Toc447142998"/>
+      <w:bookmarkStart w:id="30" w:name="_Toc447142998"/>
       <w:r>
         <w:t>6</w:t>
       </w:r>
@@ -12982,7 +12939,7 @@
       <w:r>
         <w:t>Register:</w:t>
       </w:r>
-      <w:bookmarkEnd w:id="31"/>
+      <w:bookmarkEnd w:id="30"/>
     </w:p>
     <w:p>
       <w:pPr>
@@ -13691,6 +13648,12 @@
                 <w:szCs w:val="24"/>
               </w:rPr>
             </w:pPr>
+            <w:r>
+              <w:rPr>
+                <w:szCs w:val="24"/>
+              </w:rPr>
+              <w:t>7</w:t>
+            </w:r>
           </w:p>
         </w:tc>
         <w:tc>
@@ -13704,6 +13667,12 @@
                 <w:szCs w:val="24"/>
               </w:rPr>
             </w:pPr>
+            <w:r>
+              <w:rPr>
+                <w:szCs w:val="24"/>
+              </w:rPr>
+              <w:t>Re-enter password</w:t>
+            </w:r>
           </w:p>
         </w:tc>
         <w:tc>
@@ -13717,12 +13686,6 @@
                 <w:szCs w:val="24"/>
               </w:rPr>
             </w:pPr>
-            <w:r>
-              <w:rPr>
-                <w:szCs w:val="24"/>
-              </w:rPr>
-              <w:t xml:space="preserve">  7</w:t>
-            </w:r>
           </w:p>
         </w:tc>
         <w:tc>
@@ -13736,13 +13699,6 @@
                 <w:szCs w:val="24"/>
               </w:rPr>
             </w:pPr>
-            <w:r>
-              <w:rPr>
-                <w:rFonts w:ascii="Times New Roman" w:hAnsi="Times New Roman"/>
-                <w:szCs w:val="24"/>
-              </w:rPr>
-              <w:t>If password is not taken, accept.</w:t>
-            </w:r>
           </w:p>
         </w:tc>
       </w:tr>
@@ -13758,12 +13714,6 @@
                 <w:szCs w:val="24"/>
               </w:rPr>
             </w:pPr>
-            <w:r>
-              <w:rPr>
-                <w:szCs w:val="24"/>
-              </w:rPr>
-              <w:t>8</w:t>
-            </w:r>
           </w:p>
         </w:tc>
         <w:tc>
@@ -13777,12 +13727,6 @@
                 <w:szCs w:val="24"/>
               </w:rPr>
             </w:pPr>
-            <w:r>
-              <w:rPr>
-                <w:szCs w:val="24"/>
-              </w:rPr>
-              <w:t>Re-enter password</w:t>
-            </w:r>
           </w:p>
         </w:tc>
         <w:tc>
@@ -13796,6 +13740,12 @@
                 <w:szCs w:val="24"/>
               </w:rPr>
             </w:pPr>
+            <w:r>
+              <w:rPr>
+                <w:szCs w:val="24"/>
+              </w:rPr>
+              <w:t xml:space="preserve"> 8</w:t>
+            </w:r>
           </w:p>
         </w:tc>
         <w:tc>
@@ -13809,6 +13759,13 @@
                 <w:szCs w:val="24"/>
               </w:rPr>
             </w:pPr>
+            <w:r>
+              <w:rPr>
+                <w:rFonts w:ascii="Times New Roman" w:hAnsi="Times New Roman"/>
+                <w:szCs w:val="24"/>
+              </w:rPr>
+              <w:t>If password is same as earlier, accept.</w:t>
+            </w:r>
           </w:p>
         </w:tc>
       </w:tr>
@@ -13824,6 +13781,12 @@
                 <w:szCs w:val="24"/>
               </w:rPr>
             </w:pPr>
+            <w:r>
+              <w:rPr>
+                <w:szCs w:val="24"/>
+              </w:rPr>
+              <w:t>9</w:t>
+            </w:r>
           </w:p>
         </w:tc>
         <w:tc>
@@ -13837,6 +13800,13 @@
                 <w:szCs w:val="24"/>
               </w:rPr>
             </w:pPr>
+            <w:r>
+              <w:rPr>
+                <w:rFonts w:ascii="Times New Roman" w:hAnsi="Times New Roman"/>
+                <w:szCs w:val="24"/>
+              </w:rPr>
+              <w:t>Click ‘Confirm’</w:t>
+            </w:r>
           </w:p>
         </w:tc>
         <w:tc>
@@ -13850,12 +13820,6 @@
                 <w:szCs w:val="24"/>
               </w:rPr>
             </w:pPr>
-            <w:r>
-              <w:rPr>
-                <w:szCs w:val="24"/>
-              </w:rPr>
-              <w:t xml:space="preserve"> 9</w:t>
-            </w:r>
           </w:p>
         </w:tc>
         <w:tc>
@@ -13869,13 +13833,6 @@
                 <w:szCs w:val="24"/>
               </w:rPr>
             </w:pPr>
-            <w:r>
-              <w:rPr>
-                <w:rFonts w:ascii="Times New Roman" w:hAnsi="Times New Roman"/>
-                <w:szCs w:val="24"/>
-              </w:rPr>
-              <w:t>If password is same as earlier, accept.</w:t>
-            </w:r>
           </w:p>
         </w:tc>
       </w:tr>
@@ -13891,104 +13848,37 @@
                 <w:szCs w:val="24"/>
               </w:rPr>
             </w:pPr>
+          </w:p>
+        </w:tc>
+        <w:tc>
+          <w:tcPr>
+            <w:tcW w:w="4087" w:type="dxa"/>
+          </w:tcPr>
+          <w:p>
+            <w:pPr>
+              <w:pStyle w:val="NoSpacing"/>
+              <w:rPr>
+                <w:szCs w:val="24"/>
+              </w:rPr>
+            </w:pPr>
+          </w:p>
+        </w:tc>
+        <w:tc>
+          <w:tcPr>
+            <w:tcW w:w="636" w:type="dxa"/>
+          </w:tcPr>
+          <w:p>
+            <w:pPr>
+              <w:pStyle w:val="NoSpacing"/>
+              <w:rPr>
+                <w:szCs w:val="24"/>
+              </w:rPr>
+            </w:pPr>
             <w:r>
               <w:rPr>
                 <w:szCs w:val="24"/>
               </w:rPr>
               <w:t>10</w:t>
-            </w:r>
-          </w:p>
-        </w:tc>
-        <w:tc>
-          <w:tcPr>
-            <w:tcW w:w="4087" w:type="dxa"/>
-          </w:tcPr>
-          <w:p>
-            <w:pPr>
-              <w:pStyle w:val="NoSpacing"/>
-              <w:rPr>
-                <w:szCs w:val="24"/>
-              </w:rPr>
-            </w:pPr>
-            <w:r>
-              <w:rPr>
-                <w:rFonts w:ascii="Times New Roman" w:hAnsi="Times New Roman"/>
-                <w:szCs w:val="24"/>
-              </w:rPr>
-              <w:t>Click ‘Confirm’</w:t>
-            </w:r>
-          </w:p>
-        </w:tc>
-        <w:tc>
-          <w:tcPr>
-            <w:tcW w:w="636" w:type="dxa"/>
-          </w:tcPr>
-          <w:p>
-            <w:pPr>
-              <w:pStyle w:val="NoSpacing"/>
-              <w:rPr>
-                <w:szCs w:val="24"/>
-              </w:rPr>
-            </w:pPr>
-          </w:p>
-        </w:tc>
-        <w:tc>
-          <w:tcPr>
-            <w:tcW w:w="4059" w:type="dxa"/>
-          </w:tcPr>
-          <w:p>
-            <w:pPr>
-              <w:pStyle w:val="NoSpacing"/>
-              <w:rPr>
-                <w:szCs w:val="24"/>
-              </w:rPr>
-            </w:pPr>
-          </w:p>
-        </w:tc>
-      </w:tr>
-      <w:tr>
-        <w:tc>
-          <w:tcPr>
-            <w:tcW w:w="456" w:type="dxa"/>
-          </w:tcPr>
-          <w:p>
-            <w:pPr>
-              <w:pStyle w:val="NoSpacing"/>
-              <w:rPr>
-                <w:szCs w:val="24"/>
-              </w:rPr>
-            </w:pPr>
-          </w:p>
-        </w:tc>
-        <w:tc>
-          <w:tcPr>
-            <w:tcW w:w="4087" w:type="dxa"/>
-          </w:tcPr>
-          <w:p>
-            <w:pPr>
-              <w:pStyle w:val="NoSpacing"/>
-              <w:rPr>
-                <w:szCs w:val="24"/>
-              </w:rPr>
-            </w:pPr>
-          </w:p>
-        </w:tc>
-        <w:tc>
-          <w:tcPr>
-            <w:tcW w:w="636" w:type="dxa"/>
-          </w:tcPr>
-          <w:p>
-            <w:pPr>
-              <w:pStyle w:val="NoSpacing"/>
-              <w:rPr>
-                <w:szCs w:val="24"/>
-              </w:rPr>
-            </w:pPr>
-            <w:r>
-              <w:rPr>
-                <w:szCs w:val="24"/>
-              </w:rPr>
-              <w:t>11</w:t>
             </w:r>
           </w:p>
         </w:tc>
@@ -14065,7 +13955,7 @@
           <w:rFonts w:ascii="Times New Roman" w:hAnsi="Times New Roman" w:cs="Times New Roman"/>
           <w:sz w:val="24"/>
         </w:rPr>
-        <w:t>1</w:t>
+        <w:t>10</w:t>
       </w:r>
       <w:r>
         <w:rPr>
@@ -14086,7 +13976,28 @@
           <w:rFonts w:ascii="Times New Roman" w:hAnsi="Times New Roman" w:cs="Times New Roman"/>
           <w:sz w:val="24"/>
         </w:rPr>
-        <w:t>System overload: User must wait until system load has decreased.</w:t>
+        <w:t>Username</w:t>
+      </w:r>
+      <w:r>
+        <w:rPr>
+          <w:rFonts w:ascii="Times New Roman" w:hAnsi="Times New Roman" w:cs="Times New Roman"/>
+          <w:sz w:val="24"/>
+        </w:rPr>
+        <w:t xml:space="preserve"> already taken: User must contact </w:t>
+      </w:r>
+      <w:r>
+        <w:rPr>
+          <w:rFonts w:ascii="Times New Roman" w:hAnsi="Times New Roman" w:cs="Times New Roman"/>
+          <w:sz w:val="24"/>
+        </w:rPr>
+        <w:t>choose another username</w:t>
+      </w:r>
+      <w:r>
+        <w:rPr>
+          <w:rFonts w:ascii="Times New Roman" w:hAnsi="Times New Roman" w:cs="Times New Roman"/>
+          <w:sz w:val="24"/>
+        </w:rPr>
+        <w:t>.</w:t>
       </w:r>
     </w:p>
     <w:p>
@@ -14107,21 +14018,28 @@
           <w:rFonts w:ascii="Times New Roman" w:hAnsi="Times New Roman" w:cs="Times New Roman"/>
           <w:sz w:val="24"/>
         </w:rPr>
-        <w:t>1</w:t>
-      </w:r>
-      <w:r>
-        <w:rPr>
-          <w:rFonts w:ascii="Times New Roman" w:hAnsi="Times New Roman" w:cs="Times New Roman"/>
-          <w:sz w:val="24"/>
-        </w:rPr>
-        <w:t>.2</w:t>
-      </w:r>
-      <w:r>
-        <w:rPr>
-          <w:rFonts w:ascii="Times New Roman" w:hAnsi="Times New Roman" w:cs="Times New Roman"/>
-          <w:sz w:val="24"/>
-        </w:rPr>
-        <w:t>] Network error: contact network administrator</w:t>
+        <w:t>6</w:t>
+      </w:r>
+      <w:r>
+        <w:rPr>
+          <w:rFonts w:ascii="Times New Roman" w:hAnsi="Times New Roman" w:cs="Times New Roman"/>
+          <w:sz w:val="24"/>
+        </w:rPr>
+        <w:t>.1</w:t>
+      </w:r>
+      <w:r>
+        <w:rPr>
+          <w:rFonts w:ascii="Times New Roman" w:hAnsi="Times New Roman" w:cs="Times New Roman"/>
+          <w:sz w:val="24"/>
+        </w:rPr>
+        <w:t xml:space="preserve">] </w:t>
+      </w:r>
+      <w:r>
+        <w:rPr>
+          <w:rFonts w:ascii="Times New Roman" w:hAnsi="Times New Roman" w:cs="Times New Roman"/>
+          <w:sz w:val="24"/>
+        </w:rPr>
+        <w:t>Password does not satisfy safety standards: User must choose another password.</w:t>
       </w:r>
     </w:p>
     <w:p>
@@ -14142,7 +14060,7 @@
           <w:rFonts w:ascii="Times New Roman" w:hAnsi="Times New Roman" w:cs="Times New Roman"/>
           <w:sz w:val="24"/>
         </w:rPr>
-        <w:t>10</w:t>
+        <w:t>8</w:t>
       </w:r>
       <w:r>
         <w:rPr>
@@ -14163,28 +14081,7 @@
           <w:rFonts w:ascii="Times New Roman" w:hAnsi="Times New Roman" w:cs="Times New Roman"/>
           <w:sz w:val="24"/>
         </w:rPr>
-        <w:t>Username</w:t>
-      </w:r>
-      <w:r>
-        <w:rPr>
-          <w:rFonts w:ascii="Times New Roman" w:hAnsi="Times New Roman" w:cs="Times New Roman"/>
-          <w:sz w:val="24"/>
-        </w:rPr>
-        <w:t xml:space="preserve"> already taken: User must contact </w:t>
-      </w:r>
-      <w:r>
-        <w:rPr>
-          <w:rFonts w:ascii="Times New Roman" w:hAnsi="Times New Roman" w:cs="Times New Roman"/>
-          <w:sz w:val="24"/>
-        </w:rPr>
-        <w:t>choose another username</w:t>
-      </w:r>
-      <w:r>
-        <w:rPr>
-          <w:rFonts w:ascii="Times New Roman" w:hAnsi="Times New Roman" w:cs="Times New Roman"/>
-          <w:sz w:val="24"/>
-        </w:rPr>
-        <w:t>.</w:t>
+        <w:t>Re-entered password not same as original: User must re-enter that password.</w:t>
       </w:r>
     </w:p>
     <w:p>
@@ -14205,90 +14102,6 @@
           <w:rFonts w:ascii="Times New Roman" w:hAnsi="Times New Roman" w:cs="Times New Roman"/>
           <w:sz w:val="24"/>
         </w:rPr>
-        <w:t>6</w:t>
-      </w:r>
-      <w:r>
-        <w:rPr>
-          <w:rFonts w:ascii="Times New Roman" w:hAnsi="Times New Roman" w:cs="Times New Roman"/>
-          <w:sz w:val="24"/>
-        </w:rPr>
-        <w:t>.1</w:t>
-      </w:r>
-      <w:r>
-        <w:rPr>
-          <w:rFonts w:ascii="Times New Roman" w:hAnsi="Times New Roman" w:cs="Times New Roman"/>
-          <w:sz w:val="24"/>
-        </w:rPr>
-        <w:t xml:space="preserve">] </w:t>
-      </w:r>
-      <w:r>
-        <w:rPr>
-          <w:rFonts w:ascii="Times New Roman" w:hAnsi="Times New Roman" w:cs="Times New Roman"/>
-          <w:sz w:val="24"/>
-        </w:rPr>
-        <w:t>Password does not satisfy safety standards: User must choose another password.</w:t>
-      </w:r>
-    </w:p>
-    <w:p>
-      <w:pPr>
-        <w:pStyle w:val="ListParagraph"/>
-        <w:numPr>
-          <w:ilvl w:val="2"/>
-          <w:numId w:val="35"/>
-        </w:numPr>
-        <w:spacing w:before="60" w:after="160" w:line="300" w:lineRule="auto"/>
-        <w:rPr>
-          <w:rFonts w:ascii="Times New Roman" w:hAnsi="Times New Roman" w:cs="Times New Roman"/>
-          <w:sz w:val="24"/>
-        </w:rPr>
-      </w:pPr>
-      <w:r>
-        <w:rPr>
-          <w:rFonts w:ascii="Times New Roman" w:hAnsi="Times New Roman" w:cs="Times New Roman"/>
-          <w:sz w:val="24"/>
-        </w:rPr>
-        <w:t>8</w:t>
-      </w:r>
-      <w:r>
-        <w:rPr>
-          <w:rFonts w:ascii="Times New Roman" w:hAnsi="Times New Roman" w:cs="Times New Roman"/>
-          <w:sz w:val="24"/>
-        </w:rPr>
-        <w:t>.1</w:t>
-      </w:r>
-      <w:r>
-        <w:rPr>
-          <w:rFonts w:ascii="Times New Roman" w:hAnsi="Times New Roman" w:cs="Times New Roman"/>
-          <w:sz w:val="24"/>
-        </w:rPr>
-        <w:t xml:space="preserve">] </w:t>
-      </w:r>
-      <w:r>
-        <w:rPr>
-          <w:rFonts w:ascii="Times New Roman" w:hAnsi="Times New Roman" w:cs="Times New Roman"/>
-          <w:sz w:val="24"/>
-        </w:rPr>
-        <w:t>Re-entered password not same as original: User must re-enter that password.</w:t>
-      </w:r>
-    </w:p>
-    <w:p>
-      <w:pPr>
-        <w:pStyle w:val="ListParagraph"/>
-        <w:numPr>
-          <w:ilvl w:val="2"/>
-          <w:numId w:val="35"/>
-        </w:numPr>
-        <w:spacing w:before="60" w:after="160" w:line="300" w:lineRule="auto"/>
-        <w:rPr>
-          <w:rFonts w:ascii="Times New Roman" w:hAnsi="Times New Roman" w:cs="Times New Roman"/>
-          <w:sz w:val="24"/>
-        </w:rPr>
-      </w:pPr>
-      <w:r>
-        <w:rPr>
-          <w:rFonts w:ascii="Times New Roman" w:hAnsi="Times New Roman" w:cs="Times New Roman"/>
-          <w:sz w:val="24"/>
-        </w:rPr>
         <w:t>11</w:t>
       </w:r>
       <w:r>
@@ -14394,7 +14207,6 @@
           <w:rFonts w:ascii="Times New Roman" w:hAnsi="Times New Roman" w:cs="Times New Roman"/>
           <w:sz w:val="24"/>
         </w:rPr>
-        <w:lastRenderedPageBreak/>
         <w:t>User is automatically logged in.</w:t>
       </w:r>
       <w:r>
@@ -14417,8 +14229,9 @@
         <w:pStyle w:val="Heading3"/>
         <w:ind w:firstLine="720"/>
       </w:pPr>
-      <w:bookmarkStart w:id="32" w:name="_Toc447142999"/>
-      <w:r>
+      <w:bookmarkStart w:id="31" w:name="_Toc447142999"/>
+      <w:r>
+        <w:lastRenderedPageBreak/>
         <w:t>6.2</w:t>
       </w:r>
       <w:r>
@@ -14430,7 +14243,7 @@
       <w:r>
         <w:t>Login:</w:t>
       </w:r>
-      <w:bookmarkEnd w:id="32"/>
+      <w:bookmarkEnd w:id="31"/>
     </w:p>
     <w:p>
       <w:pPr>
@@ -14745,7 +14558,7 @@
               <w:rPr>
                 <w:szCs w:val="24"/>
               </w:rPr>
-              <w:t xml:space="preserve">Click on Login button </w:t>
+              <w:t>Click on Login on home page</w:t>
             </w:r>
           </w:p>
         </w:tc>
@@ -14998,6 +14811,12 @@
                 <w:szCs w:val="24"/>
               </w:rPr>
             </w:pPr>
+            <w:r>
+              <w:rPr>
+                <w:szCs w:val="24"/>
+              </w:rPr>
+              <w:t>5</w:t>
+            </w:r>
           </w:p>
         </w:tc>
         <w:tc>
@@ -15011,6 +14830,12 @@
                 <w:szCs w:val="24"/>
               </w:rPr>
             </w:pPr>
+            <w:r>
+              <w:rPr>
+                <w:szCs w:val="24"/>
+              </w:rPr>
+              <w:t>Click on “Login” button</w:t>
+            </w:r>
           </w:p>
         </w:tc>
         <w:tc>
@@ -15024,12 +14849,6 @@
                 <w:szCs w:val="24"/>
               </w:rPr>
             </w:pPr>
-            <w:r>
-              <w:rPr>
-                <w:szCs w:val="24"/>
-              </w:rPr>
-              <w:t>5</w:t>
-            </w:r>
           </w:p>
         </w:tc>
         <w:tc>
@@ -15043,24 +14862,6 @@
                 <w:szCs w:val="24"/>
               </w:rPr>
             </w:pPr>
-            <w:r>
-              <w:rPr>
-                <w:szCs w:val="24"/>
-              </w:rPr>
-              <w:t>Validate username</w:t>
-            </w:r>
-            <w:r>
-              <w:rPr>
-                <w:szCs w:val="24"/>
-              </w:rPr>
-              <w:t>/email</w:t>
-            </w:r>
-            <w:r>
-              <w:rPr>
-                <w:szCs w:val="24"/>
-              </w:rPr>
-              <w:t xml:space="preserve"> and password</w:t>
-            </w:r>
           </w:p>
         </w:tc>
       </w:tr>
@@ -15125,6 +14926,84 @@
               <w:rPr>
                 <w:szCs w:val="24"/>
               </w:rPr>
+              <w:t>Validate username</w:t>
+            </w:r>
+            <w:r>
+              <w:rPr>
+                <w:szCs w:val="24"/>
+              </w:rPr>
+              <w:t>/email</w:t>
+            </w:r>
+            <w:r>
+              <w:rPr>
+                <w:szCs w:val="24"/>
+              </w:rPr>
+              <w:t xml:space="preserve"> and password</w:t>
+            </w:r>
+          </w:p>
+        </w:tc>
+      </w:tr>
+      <w:tr>
+        <w:tc>
+          <w:tcPr>
+            <w:tcW w:w="421" w:type="dxa"/>
+          </w:tcPr>
+          <w:p>
+            <w:pPr>
+              <w:pStyle w:val="NoSpacing"/>
+              <w:rPr>
+                <w:szCs w:val="24"/>
+              </w:rPr>
+            </w:pPr>
+          </w:p>
+        </w:tc>
+        <w:tc>
+          <w:tcPr>
+            <w:tcW w:w="4087" w:type="dxa"/>
+          </w:tcPr>
+          <w:p>
+            <w:pPr>
+              <w:pStyle w:val="NoSpacing"/>
+              <w:rPr>
+                <w:szCs w:val="24"/>
+              </w:rPr>
+            </w:pPr>
+          </w:p>
+        </w:tc>
+        <w:tc>
+          <w:tcPr>
+            <w:tcW w:w="449" w:type="dxa"/>
+          </w:tcPr>
+          <w:p>
+            <w:pPr>
+              <w:pStyle w:val="NoSpacing"/>
+              <w:rPr>
+                <w:szCs w:val="24"/>
+              </w:rPr>
+            </w:pPr>
+            <w:r>
+              <w:rPr>
+                <w:szCs w:val="24"/>
+              </w:rPr>
+              <w:t>7</w:t>
+            </w:r>
+          </w:p>
+        </w:tc>
+        <w:tc>
+          <w:tcPr>
+            <w:tcW w:w="4059" w:type="dxa"/>
+          </w:tcPr>
+          <w:p>
+            <w:pPr>
+              <w:pStyle w:val="NoSpacing"/>
+              <w:rPr>
+                <w:szCs w:val="24"/>
+              </w:rPr>
+            </w:pPr>
+            <w:r>
+              <w:rPr>
+                <w:szCs w:val="24"/>
+              </w:rPr>
               <w:t>Log into system</w:t>
             </w:r>
           </w:p>
@@ -15179,7 +15058,7 @@
           <w:rFonts w:ascii="Times New Roman" w:hAnsi="Times New Roman" w:cs="Times New Roman"/>
           <w:sz w:val="24"/>
         </w:rPr>
-        <w:t>5</w:t>
+        <w:t>6</w:t>
       </w:r>
       <w:r>
         <w:rPr>
@@ -15326,7 +15205,7 @@
         <w:pStyle w:val="Heading3"/>
         <w:ind w:firstLine="720"/>
       </w:pPr>
-      <w:bookmarkStart w:id="33" w:name="_Toc447143000"/>
+      <w:bookmarkStart w:id="32" w:name="_Toc447143000"/>
       <w:r>
         <w:t>6.2</w:t>
       </w:r>
@@ -15339,7 +15218,7 @@
       <w:r>
         <w:t>Discover:</w:t>
       </w:r>
-      <w:bookmarkEnd w:id="33"/>
+      <w:bookmarkEnd w:id="32"/>
     </w:p>
     <w:p>
       <w:pPr>
@@ -15650,7 +15529,14 @@
               <w:rPr>
                 <w:szCs w:val="24"/>
               </w:rPr>
-              <w:t>Click on the “Discover” button on his profile page.</w:t>
+              <w:t xml:space="preserve">Click on the “Discover” button on his </w:t>
+            </w:r>
+            <w:r>
+              <w:rPr>
+                <w:szCs w:val="24"/>
+              </w:rPr>
+              <w:lastRenderedPageBreak/>
+              <w:t>profile page.</w:t>
             </w:r>
           </w:p>
         </w:tc>
@@ -16367,7 +16253,7 @@
         <w:pStyle w:val="Heading3"/>
         <w:ind w:firstLine="720"/>
       </w:pPr>
-      <w:bookmarkStart w:id="34" w:name="_Toc447143001"/>
+      <w:bookmarkStart w:id="33" w:name="_Toc447143001"/>
       <w:r>
         <w:t>6.2</w:t>
       </w:r>
@@ -16380,7 +16266,7 @@
       <w:r>
         <w:t>View Collection:</w:t>
       </w:r>
-      <w:bookmarkEnd w:id="34"/>
+      <w:bookmarkEnd w:id="33"/>
     </w:p>
     <w:p>
       <w:pPr>
@@ -16610,20 +16496,20 @@
       <w:tr>
         <w:tc>
           <w:tcPr>
-            <w:tcW w:w="421" w:type="dxa"/>
-          </w:tcPr>
-          <w:p>
-            <w:pPr>
-              <w:pStyle w:val="NoSpacing"/>
-              <w:rPr>
-                <w:szCs w:val="24"/>
-              </w:rPr>
-            </w:pPr>
-          </w:p>
-        </w:tc>
-        <w:tc>
-          <w:tcPr>
-            <w:tcW w:w="4087" w:type="dxa"/>
+            <w:tcW w:w="456" w:type="dxa"/>
+          </w:tcPr>
+          <w:p>
+            <w:pPr>
+              <w:pStyle w:val="NoSpacing"/>
+              <w:rPr>
+                <w:szCs w:val="24"/>
+              </w:rPr>
+            </w:pPr>
+          </w:p>
+        </w:tc>
+        <w:tc>
+          <w:tcPr>
+            <w:tcW w:w="4071" w:type="dxa"/>
           </w:tcPr>
           <w:p>
             <w:pPr>
@@ -16647,7 +16533,7 @@
         </w:tc>
         <w:tc>
           <w:tcPr>
-            <w:tcW w:w="449" w:type="dxa"/>
+            <w:tcW w:w="456" w:type="dxa"/>
           </w:tcPr>
           <w:p>
             <w:pPr>
@@ -16663,7 +16549,7 @@
         </w:tc>
         <w:tc>
           <w:tcPr>
-            <w:tcW w:w="4059" w:type="dxa"/>
+            <w:tcW w:w="4033" w:type="dxa"/>
           </w:tcPr>
           <w:p>
             <w:pPr>
@@ -16689,7 +16575,7 @@
       <w:tr>
         <w:tc>
           <w:tcPr>
-            <w:tcW w:w="421" w:type="dxa"/>
+            <w:tcW w:w="456" w:type="dxa"/>
           </w:tcPr>
           <w:p>
             <w:pPr>
@@ -16708,7 +16594,7 @@
         </w:tc>
         <w:tc>
           <w:tcPr>
-            <w:tcW w:w="4087" w:type="dxa"/>
+            <w:tcW w:w="4071" w:type="dxa"/>
           </w:tcPr>
           <w:p>
             <w:pPr>
@@ -16729,20 +16615,20 @@
         </w:tc>
         <w:tc>
           <w:tcPr>
-            <w:tcW w:w="449" w:type="dxa"/>
-          </w:tcPr>
-          <w:p>
-            <w:pPr>
-              <w:pStyle w:val="NoSpacing"/>
-              <w:rPr>
-                <w:szCs w:val="24"/>
-              </w:rPr>
-            </w:pPr>
-          </w:p>
-        </w:tc>
-        <w:tc>
-          <w:tcPr>
-            <w:tcW w:w="4059" w:type="dxa"/>
+            <w:tcW w:w="456" w:type="dxa"/>
+          </w:tcPr>
+          <w:p>
+            <w:pPr>
+              <w:pStyle w:val="NoSpacing"/>
+              <w:rPr>
+                <w:szCs w:val="24"/>
+              </w:rPr>
+            </w:pPr>
+          </w:p>
+        </w:tc>
+        <w:tc>
+          <w:tcPr>
+            <w:tcW w:w="4033" w:type="dxa"/>
           </w:tcPr>
           <w:p>
             <w:pPr>
@@ -16757,33 +16643,33 @@
       <w:tr>
         <w:tc>
           <w:tcPr>
-            <w:tcW w:w="421" w:type="dxa"/>
-          </w:tcPr>
-          <w:p>
-            <w:pPr>
-              <w:pStyle w:val="NoSpacing"/>
-              <w:rPr>
-                <w:szCs w:val="24"/>
-              </w:rPr>
-            </w:pPr>
-          </w:p>
-        </w:tc>
-        <w:tc>
-          <w:tcPr>
-            <w:tcW w:w="4087" w:type="dxa"/>
-          </w:tcPr>
-          <w:p>
-            <w:pPr>
-              <w:pStyle w:val="NoSpacing"/>
-              <w:rPr>
-                <w:szCs w:val="24"/>
-              </w:rPr>
-            </w:pPr>
-          </w:p>
-        </w:tc>
-        <w:tc>
-          <w:tcPr>
-            <w:tcW w:w="449" w:type="dxa"/>
+            <w:tcW w:w="456" w:type="dxa"/>
+          </w:tcPr>
+          <w:p>
+            <w:pPr>
+              <w:pStyle w:val="NoSpacing"/>
+              <w:rPr>
+                <w:szCs w:val="24"/>
+              </w:rPr>
+            </w:pPr>
+          </w:p>
+        </w:tc>
+        <w:tc>
+          <w:tcPr>
+            <w:tcW w:w="4071" w:type="dxa"/>
+          </w:tcPr>
+          <w:p>
+            <w:pPr>
+              <w:pStyle w:val="NoSpacing"/>
+              <w:rPr>
+                <w:szCs w:val="24"/>
+              </w:rPr>
+            </w:pPr>
+          </w:p>
+        </w:tc>
+        <w:tc>
+          <w:tcPr>
+            <w:tcW w:w="456" w:type="dxa"/>
           </w:tcPr>
           <w:p>
             <w:pPr>
@@ -16802,7 +16688,7 @@
         </w:tc>
         <w:tc>
           <w:tcPr>
-            <w:tcW w:w="4059" w:type="dxa"/>
+            <w:tcW w:w="4033" w:type="dxa"/>
           </w:tcPr>
           <w:p>
             <w:pPr>
@@ -16824,7 +16710,15 @@
                 <w:rFonts w:ascii="Times New Roman" w:hAnsi="Times New Roman" w:cs="Times New Roman"/>
                 <w:sz w:val="24"/>
               </w:rPr>
-              <w:t xml:space="preserve"> into various formats – Music, TV shows, Movies and News</w:t>
+              <w:t xml:space="preserve"> into various formats – Music, TV shows, </w:t>
+            </w:r>
+            <w:r>
+              <w:rPr>
+                <w:rFonts w:ascii="Times New Roman" w:hAnsi="Times New Roman" w:cs="Times New Roman"/>
+                <w:sz w:val="24"/>
+              </w:rPr>
+              <w:lastRenderedPageBreak/>
+              <w:t>Movies and News</w:t>
             </w:r>
           </w:p>
         </w:tc>
@@ -16832,26 +16726,27 @@
       <w:tr>
         <w:tc>
           <w:tcPr>
-            <w:tcW w:w="421" w:type="dxa"/>
-          </w:tcPr>
-          <w:p>
-            <w:pPr>
-              <w:pStyle w:val="NoSpacing"/>
-              <w:rPr>
-                <w:szCs w:val="24"/>
-              </w:rPr>
-            </w:pPr>
-            <w:r>
-              <w:rPr>
-                <w:szCs w:val="24"/>
-              </w:rPr>
+            <w:tcW w:w="456" w:type="dxa"/>
+          </w:tcPr>
+          <w:p>
+            <w:pPr>
+              <w:pStyle w:val="NoSpacing"/>
+              <w:rPr>
+                <w:szCs w:val="24"/>
+              </w:rPr>
+            </w:pPr>
+            <w:r>
+              <w:rPr>
+                <w:szCs w:val="24"/>
+              </w:rPr>
+              <w:lastRenderedPageBreak/>
               <w:t>3</w:t>
             </w:r>
           </w:p>
         </w:tc>
         <w:tc>
           <w:tcPr>
-            <w:tcW w:w="4087" w:type="dxa"/>
+            <w:tcW w:w="4071" w:type="dxa"/>
           </w:tcPr>
           <w:p>
             <w:pPr>
@@ -16872,20 +16767,20 @@
         </w:tc>
         <w:tc>
           <w:tcPr>
-            <w:tcW w:w="449" w:type="dxa"/>
-          </w:tcPr>
-          <w:p>
-            <w:pPr>
-              <w:pStyle w:val="NoSpacing"/>
-              <w:rPr>
-                <w:szCs w:val="24"/>
-              </w:rPr>
-            </w:pPr>
-          </w:p>
-        </w:tc>
-        <w:tc>
-          <w:tcPr>
-            <w:tcW w:w="4059" w:type="dxa"/>
+            <w:tcW w:w="456" w:type="dxa"/>
+          </w:tcPr>
+          <w:p>
+            <w:pPr>
+              <w:pStyle w:val="NoSpacing"/>
+              <w:rPr>
+                <w:szCs w:val="24"/>
+              </w:rPr>
+            </w:pPr>
+          </w:p>
+        </w:tc>
+        <w:tc>
+          <w:tcPr>
+            <w:tcW w:w="4033" w:type="dxa"/>
           </w:tcPr>
           <w:p>
             <w:pPr>
@@ -16900,33 +16795,33 @@
       <w:tr>
         <w:tc>
           <w:tcPr>
-            <w:tcW w:w="421" w:type="dxa"/>
-          </w:tcPr>
-          <w:p>
-            <w:pPr>
-              <w:pStyle w:val="NoSpacing"/>
-              <w:rPr>
-                <w:szCs w:val="24"/>
-              </w:rPr>
-            </w:pPr>
-          </w:p>
-        </w:tc>
-        <w:tc>
-          <w:tcPr>
-            <w:tcW w:w="4087" w:type="dxa"/>
-          </w:tcPr>
-          <w:p>
-            <w:pPr>
-              <w:pStyle w:val="NoSpacing"/>
-              <w:rPr>
-                <w:szCs w:val="24"/>
-              </w:rPr>
-            </w:pPr>
-          </w:p>
-        </w:tc>
-        <w:tc>
-          <w:tcPr>
-            <w:tcW w:w="449" w:type="dxa"/>
+            <w:tcW w:w="456" w:type="dxa"/>
+          </w:tcPr>
+          <w:p>
+            <w:pPr>
+              <w:pStyle w:val="NoSpacing"/>
+              <w:rPr>
+                <w:szCs w:val="24"/>
+              </w:rPr>
+            </w:pPr>
+          </w:p>
+        </w:tc>
+        <w:tc>
+          <w:tcPr>
+            <w:tcW w:w="4071" w:type="dxa"/>
+          </w:tcPr>
+          <w:p>
+            <w:pPr>
+              <w:pStyle w:val="NoSpacing"/>
+              <w:rPr>
+                <w:szCs w:val="24"/>
+              </w:rPr>
+            </w:pPr>
+          </w:p>
+        </w:tc>
+        <w:tc>
+          <w:tcPr>
+            <w:tcW w:w="456" w:type="dxa"/>
           </w:tcPr>
           <w:p>
             <w:pPr>
@@ -16945,7 +16840,7 @@
         </w:tc>
         <w:tc>
           <w:tcPr>
-            <w:tcW w:w="4059" w:type="dxa"/>
+            <w:tcW w:w="4033" w:type="dxa"/>
           </w:tcPr>
           <w:p>
             <w:pPr>
@@ -16968,33 +16863,33 @@
       <w:tr>
         <w:tc>
           <w:tcPr>
-            <w:tcW w:w="421" w:type="dxa"/>
-          </w:tcPr>
-          <w:p>
-            <w:pPr>
-              <w:pStyle w:val="NoSpacing"/>
-              <w:rPr>
-                <w:szCs w:val="24"/>
-              </w:rPr>
-            </w:pPr>
-          </w:p>
-        </w:tc>
-        <w:tc>
-          <w:tcPr>
-            <w:tcW w:w="4087" w:type="dxa"/>
-          </w:tcPr>
-          <w:p>
-            <w:pPr>
-              <w:pStyle w:val="NoSpacing"/>
-              <w:rPr>
-                <w:szCs w:val="24"/>
-              </w:rPr>
-            </w:pPr>
-          </w:p>
-        </w:tc>
-        <w:tc>
-          <w:tcPr>
-            <w:tcW w:w="449" w:type="dxa"/>
+            <w:tcW w:w="456" w:type="dxa"/>
+          </w:tcPr>
+          <w:p>
+            <w:pPr>
+              <w:pStyle w:val="NoSpacing"/>
+              <w:rPr>
+                <w:szCs w:val="24"/>
+              </w:rPr>
+            </w:pPr>
+          </w:p>
+        </w:tc>
+        <w:tc>
+          <w:tcPr>
+            <w:tcW w:w="4071" w:type="dxa"/>
+          </w:tcPr>
+          <w:p>
+            <w:pPr>
+              <w:pStyle w:val="NoSpacing"/>
+              <w:rPr>
+                <w:szCs w:val="24"/>
+              </w:rPr>
+            </w:pPr>
+          </w:p>
+        </w:tc>
+        <w:tc>
+          <w:tcPr>
+            <w:tcW w:w="456" w:type="dxa"/>
           </w:tcPr>
           <w:p>
             <w:pPr>
@@ -17013,7 +16908,7 @@
         </w:tc>
         <w:tc>
           <w:tcPr>
-            <w:tcW w:w="4059" w:type="dxa"/>
+            <w:tcW w:w="4033" w:type="dxa"/>
           </w:tcPr>
           <w:p>
             <w:pPr>
@@ -17034,7 +16929,7 @@
       <w:tr>
         <w:tc>
           <w:tcPr>
-            <w:tcW w:w="421" w:type="dxa"/>
+            <w:tcW w:w="456" w:type="dxa"/>
           </w:tcPr>
           <w:p>
             <w:pPr>
@@ -17053,7 +16948,7 @@
         </w:tc>
         <w:tc>
           <w:tcPr>
-            <w:tcW w:w="4087" w:type="dxa"/>
+            <w:tcW w:w="4071" w:type="dxa"/>
           </w:tcPr>
           <w:p>
             <w:pPr>
@@ -17072,20 +16967,20 @@
         </w:tc>
         <w:tc>
           <w:tcPr>
-            <w:tcW w:w="449" w:type="dxa"/>
-          </w:tcPr>
-          <w:p>
-            <w:pPr>
-              <w:pStyle w:val="NoSpacing"/>
-              <w:rPr>
-                <w:szCs w:val="24"/>
-              </w:rPr>
-            </w:pPr>
-          </w:p>
-        </w:tc>
-        <w:tc>
-          <w:tcPr>
-            <w:tcW w:w="4059" w:type="dxa"/>
+            <w:tcW w:w="456" w:type="dxa"/>
+          </w:tcPr>
+          <w:p>
+            <w:pPr>
+              <w:pStyle w:val="NoSpacing"/>
+              <w:rPr>
+                <w:szCs w:val="24"/>
+              </w:rPr>
+            </w:pPr>
+          </w:p>
+        </w:tc>
+        <w:tc>
+          <w:tcPr>
+            <w:tcW w:w="4033" w:type="dxa"/>
           </w:tcPr>
           <w:p>
             <w:pPr>
@@ -17100,33 +16995,33 @@
       <w:tr>
         <w:tc>
           <w:tcPr>
-            <w:tcW w:w="421" w:type="dxa"/>
-          </w:tcPr>
-          <w:p>
-            <w:pPr>
-              <w:pStyle w:val="NoSpacing"/>
-              <w:rPr>
-                <w:szCs w:val="24"/>
-              </w:rPr>
-            </w:pPr>
-          </w:p>
-        </w:tc>
-        <w:tc>
-          <w:tcPr>
-            <w:tcW w:w="4087" w:type="dxa"/>
-          </w:tcPr>
-          <w:p>
-            <w:pPr>
-              <w:pStyle w:val="NoSpacing"/>
-              <w:rPr>
-                <w:szCs w:val="24"/>
-              </w:rPr>
-            </w:pPr>
-          </w:p>
-        </w:tc>
-        <w:tc>
-          <w:tcPr>
-            <w:tcW w:w="449" w:type="dxa"/>
+            <w:tcW w:w="456" w:type="dxa"/>
+          </w:tcPr>
+          <w:p>
+            <w:pPr>
+              <w:pStyle w:val="NoSpacing"/>
+              <w:rPr>
+                <w:szCs w:val="24"/>
+              </w:rPr>
+            </w:pPr>
+          </w:p>
+        </w:tc>
+        <w:tc>
+          <w:tcPr>
+            <w:tcW w:w="4071" w:type="dxa"/>
+          </w:tcPr>
+          <w:p>
+            <w:pPr>
+              <w:pStyle w:val="NoSpacing"/>
+              <w:rPr>
+                <w:szCs w:val="24"/>
+              </w:rPr>
+            </w:pPr>
+          </w:p>
+        </w:tc>
+        <w:tc>
+          <w:tcPr>
+            <w:tcW w:w="456" w:type="dxa"/>
           </w:tcPr>
           <w:p>
             <w:pPr>
@@ -17145,7 +17040,7 @@
         </w:tc>
         <w:tc>
           <w:tcPr>
-            <w:tcW w:w="4059" w:type="dxa"/>
+            <w:tcW w:w="4033" w:type="dxa"/>
           </w:tcPr>
           <w:p>
             <w:pPr>
@@ -17166,7 +17061,7 @@
       <w:tr>
         <w:tc>
           <w:tcPr>
-            <w:tcW w:w="421" w:type="dxa"/>
+            <w:tcW w:w="456" w:type="dxa"/>
           </w:tcPr>
           <w:p>
             <w:pPr>
@@ -17185,39 +17080,59 @@
         </w:tc>
         <w:tc>
           <w:tcPr>
-            <w:tcW w:w="4087" w:type="dxa"/>
-          </w:tcPr>
-          <w:p>
-            <w:pPr>
-              <w:pStyle w:val="NoSpacing"/>
-              <w:rPr>
-                <w:szCs w:val="24"/>
-              </w:rPr>
-            </w:pPr>
-            <w:r>
-              <w:rPr>
-                <w:szCs w:val="24"/>
-              </w:rPr>
-              <w:t>Click on modify button on any listing</w:t>
-            </w:r>
-          </w:p>
-        </w:tc>
-        <w:tc>
-          <w:tcPr>
-            <w:tcW w:w="449" w:type="dxa"/>
-          </w:tcPr>
-          <w:p>
-            <w:pPr>
-              <w:pStyle w:val="NoSpacing"/>
-              <w:rPr>
-                <w:szCs w:val="24"/>
-              </w:rPr>
-            </w:pPr>
-          </w:p>
-        </w:tc>
-        <w:tc>
-          <w:tcPr>
-            <w:tcW w:w="4059" w:type="dxa"/>
+            <w:tcW w:w="4071" w:type="dxa"/>
+          </w:tcPr>
+          <w:p>
+            <w:pPr>
+              <w:pStyle w:val="NoSpacing"/>
+              <w:rPr>
+                <w:szCs w:val="24"/>
+              </w:rPr>
+            </w:pPr>
+            <w:r>
+              <w:rPr>
+                <w:szCs w:val="24"/>
+              </w:rPr>
+              <w:t xml:space="preserve">Click on </w:t>
+            </w:r>
+            <w:r>
+              <w:rPr>
+                <w:szCs w:val="24"/>
+              </w:rPr>
+              <w:t>tab of ‘</w:t>
+            </w:r>
+            <w:proofErr w:type="spellStart"/>
+            <w:r>
+              <w:rPr>
+                <w:szCs w:val="24"/>
+              </w:rPr>
+              <w:t>Wishlisted</w:t>
+            </w:r>
+            <w:proofErr w:type="spellEnd"/>
+            <w:r>
+              <w:rPr>
+                <w:szCs w:val="24"/>
+              </w:rPr>
+              <w:t>’/’Owned’</w:t>
+            </w:r>
+          </w:p>
+        </w:tc>
+        <w:tc>
+          <w:tcPr>
+            <w:tcW w:w="456" w:type="dxa"/>
+          </w:tcPr>
+          <w:p>
+            <w:pPr>
+              <w:pStyle w:val="NoSpacing"/>
+              <w:rPr>
+                <w:szCs w:val="24"/>
+              </w:rPr>
+            </w:pPr>
+          </w:p>
+        </w:tc>
+        <w:tc>
+          <w:tcPr>
+            <w:tcW w:w="4033" w:type="dxa"/>
           </w:tcPr>
           <w:p>
             <w:pPr>
@@ -17232,33 +17147,33 @@
       <w:tr>
         <w:tc>
           <w:tcPr>
-            <w:tcW w:w="421" w:type="dxa"/>
-          </w:tcPr>
-          <w:p>
-            <w:pPr>
-              <w:pStyle w:val="NoSpacing"/>
-              <w:rPr>
-                <w:szCs w:val="24"/>
-              </w:rPr>
-            </w:pPr>
-          </w:p>
-        </w:tc>
-        <w:tc>
-          <w:tcPr>
-            <w:tcW w:w="4087" w:type="dxa"/>
-          </w:tcPr>
-          <w:p>
-            <w:pPr>
-              <w:pStyle w:val="NoSpacing"/>
-              <w:rPr>
-                <w:szCs w:val="24"/>
-              </w:rPr>
-            </w:pPr>
-          </w:p>
-        </w:tc>
-        <w:tc>
-          <w:tcPr>
-            <w:tcW w:w="449" w:type="dxa"/>
+            <w:tcW w:w="456" w:type="dxa"/>
+          </w:tcPr>
+          <w:p>
+            <w:pPr>
+              <w:pStyle w:val="NoSpacing"/>
+              <w:rPr>
+                <w:szCs w:val="24"/>
+              </w:rPr>
+            </w:pPr>
+          </w:p>
+        </w:tc>
+        <w:tc>
+          <w:tcPr>
+            <w:tcW w:w="4071" w:type="dxa"/>
+          </w:tcPr>
+          <w:p>
+            <w:pPr>
+              <w:pStyle w:val="NoSpacing"/>
+              <w:rPr>
+                <w:szCs w:val="24"/>
+              </w:rPr>
+            </w:pPr>
+          </w:p>
+        </w:tc>
+        <w:tc>
+          <w:tcPr>
+            <w:tcW w:w="456" w:type="dxa"/>
           </w:tcPr>
           <w:p>
             <w:pPr>
@@ -17277,159 +17192,7 @@
         </w:tc>
         <w:tc>
           <w:tcPr>
-            <w:tcW w:w="4059" w:type="dxa"/>
-          </w:tcPr>
-          <w:p>
-            <w:pPr>
-              <w:pStyle w:val="NoSpacing"/>
-              <w:rPr>
-                <w:rFonts w:ascii="Times New Roman" w:hAnsi="Times New Roman"/>
-              </w:rPr>
-            </w:pPr>
-            <w:r>
-              <w:rPr>
-                <w:rFonts w:ascii="Times New Roman" w:hAnsi="Times New Roman"/>
-              </w:rPr>
-              <w:t>Go to ‘Modify Collection’ use-case</w:t>
-            </w:r>
-          </w:p>
-        </w:tc>
-      </w:tr>
-      <w:tr>
-        <w:tc>
-          <w:tcPr>
-            <w:tcW w:w="421" w:type="dxa"/>
-          </w:tcPr>
-          <w:p>
-            <w:pPr>
-              <w:pStyle w:val="NoSpacing"/>
-              <w:rPr>
-                <w:szCs w:val="24"/>
-              </w:rPr>
-            </w:pPr>
-            <w:r>
-              <w:rPr>
-                <w:szCs w:val="24"/>
-              </w:rPr>
-              <w:t>10</w:t>
-            </w:r>
-          </w:p>
-        </w:tc>
-        <w:tc>
-          <w:tcPr>
-            <w:tcW w:w="4087" w:type="dxa"/>
-          </w:tcPr>
-          <w:p>
-            <w:pPr>
-              <w:pStyle w:val="NoSpacing"/>
-              <w:rPr>
-                <w:szCs w:val="24"/>
-              </w:rPr>
-            </w:pPr>
-            <w:r>
-              <w:rPr>
-                <w:szCs w:val="24"/>
-              </w:rPr>
-              <w:t xml:space="preserve">Click on </w:t>
-            </w:r>
-            <w:r>
-              <w:rPr>
-                <w:szCs w:val="24"/>
-              </w:rPr>
-              <w:t>tab of ‘</w:t>
-            </w:r>
-            <w:proofErr w:type="spellStart"/>
-            <w:r>
-              <w:rPr>
-                <w:szCs w:val="24"/>
-              </w:rPr>
-              <w:t>Wishlisted</w:t>
-            </w:r>
-            <w:proofErr w:type="spellEnd"/>
-            <w:r>
-              <w:rPr>
-                <w:szCs w:val="24"/>
-              </w:rPr>
-              <w:t>’/’Owned’</w:t>
-            </w:r>
-          </w:p>
-        </w:tc>
-        <w:tc>
-          <w:tcPr>
-            <w:tcW w:w="449" w:type="dxa"/>
-          </w:tcPr>
-          <w:p>
-            <w:pPr>
-              <w:pStyle w:val="NoSpacing"/>
-              <w:rPr>
-                <w:szCs w:val="24"/>
-              </w:rPr>
-            </w:pPr>
-          </w:p>
-        </w:tc>
-        <w:tc>
-          <w:tcPr>
-            <w:tcW w:w="4059" w:type="dxa"/>
-          </w:tcPr>
-          <w:p>
-            <w:pPr>
-              <w:pStyle w:val="NoSpacing"/>
-              <w:rPr>
-                <w:rFonts w:ascii="Times New Roman" w:hAnsi="Times New Roman"/>
-              </w:rPr>
-            </w:pPr>
-          </w:p>
-        </w:tc>
-      </w:tr>
-      <w:tr>
-        <w:tc>
-          <w:tcPr>
-            <w:tcW w:w="421" w:type="dxa"/>
-          </w:tcPr>
-          <w:p>
-            <w:pPr>
-              <w:pStyle w:val="NoSpacing"/>
-              <w:rPr>
-                <w:szCs w:val="24"/>
-              </w:rPr>
-            </w:pPr>
-          </w:p>
-        </w:tc>
-        <w:tc>
-          <w:tcPr>
-            <w:tcW w:w="4087" w:type="dxa"/>
-          </w:tcPr>
-          <w:p>
-            <w:pPr>
-              <w:pStyle w:val="NoSpacing"/>
-              <w:rPr>
-                <w:szCs w:val="24"/>
-              </w:rPr>
-            </w:pPr>
-          </w:p>
-        </w:tc>
-        <w:tc>
-          <w:tcPr>
-            <w:tcW w:w="449" w:type="dxa"/>
-          </w:tcPr>
-          <w:p>
-            <w:pPr>
-              <w:pStyle w:val="NoSpacing"/>
-              <w:rPr>
-                <w:szCs w:val="24"/>
-              </w:rPr>
-            </w:pPr>
-            <w:r>
-              <w:rPr>
-                <w:szCs w:val="24"/>
-              </w:rPr>
-              <w:t>11</w:t>
-            </w:r>
-          </w:p>
-        </w:tc>
-        <w:tc>
-          <w:tcPr>
-            <w:tcW w:w="4059" w:type="dxa"/>
+            <w:tcW w:w="4033" w:type="dxa"/>
           </w:tcPr>
           <w:p>
             <w:pPr>
@@ -17667,27 +17430,6 @@
     <w:p>
       <w:pPr>
         <w:pStyle w:val="ListParagraph"/>
-        <w:numPr>
-          <w:ilvl w:val="2"/>
-          <w:numId w:val="36"/>
-        </w:numPr>
-        <w:spacing w:before="60" w:after="160" w:line="254" w:lineRule="auto"/>
-        <w:rPr>
-          <w:rFonts w:ascii="Times New Roman" w:hAnsi="Times New Roman" w:cs="Times New Roman"/>
-          <w:sz w:val="24"/>
-        </w:rPr>
-      </w:pPr>
-      <w:r>
-        <w:rPr>
-          <w:rFonts w:ascii="Times New Roman" w:hAnsi="Times New Roman" w:cs="Times New Roman"/>
-          <w:sz w:val="24"/>
-        </w:rPr>
-        <w:t>9.1] User clicks on ‘Modify’ button: go to ‘Modify Collection’ use-case.</w:t>
-      </w:r>
-    </w:p>
-    <w:p>
-      <w:pPr>
-        <w:pStyle w:val="ListParagraph"/>
         <w:spacing w:before="60" w:after="160" w:line="254" w:lineRule="auto"/>
         <w:ind w:left="2520"/>
         <w:rPr>
@@ -17761,7 +17503,7 @@
         <w:pStyle w:val="Heading3"/>
         <w:ind w:firstLine="720"/>
       </w:pPr>
-      <w:bookmarkStart w:id="35" w:name="_Toc447143002"/>
+      <w:bookmarkStart w:id="34" w:name="_Toc447143002"/>
       <w:r>
         <w:t>6.2</w:t>
       </w:r>
@@ -17774,7 +17516,7 @@
       <w:r>
         <w:t>Add to Collection:</w:t>
       </w:r>
-      <w:bookmarkEnd w:id="35"/>
+      <w:bookmarkEnd w:id="34"/>
     </w:p>
     <w:p>
       <w:pPr>
@@ -18905,7 +18647,7 @@
         <w:pStyle w:val="Heading3"/>
         <w:ind w:firstLine="720"/>
       </w:pPr>
-      <w:bookmarkStart w:id="36" w:name="_Toc447143003"/>
+      <w:bookmarkStart w:id="35" w:name="_Toc447143003"/>
       <w:r>
         <w:t>6</w:t>
       </w:r>
@@ -18921,7 +18663,7 @@
       <w:r>
         <w:t>Modify Collection:</w:t>
       </w:r>
-      <w:bookmarkEnd w:id="36"/>
+      <w:bookmarkEnd w:id="35"/>
     </w:p>
     <w:p>
       <w:pPr>
@@ -19004,7 +18746,6 @@
           <w:rFonts w:ascii="Times New Roman" w:hAnsi="Times New Roman" w:cs="Times New Roman"/>
           <w:sz w:val="24"/>
         </w:rPr>
-        <w:lastRenderedPageBreak/>
         <w:t xml:space="preserve">Preconditions: </w:t>
       </w:r>
     </w:p>
@@ -19089,6 +18830,7 @@
           <w:rFonts w:ascii="Times New Roman" w:hAnsi="Times New Roman" w:cs="Times New Roman"/>
           <w:sz w:val="24"/>
         </w:rPr>
+        <w:lastRenderedPageBreak/>
         <w:t>Basic Flow/Scenario:</w:t>
       </w:r>
     </w:p>
@@ -19937,10 +19679,28 @@
     </w:p>
     <w:p>
       <w:pPr>
+        <w:spacing w:before="60" w:after="160" w:line="254" w:lineRule="auto"/>
+        <w:rPr>
+          <w:rFonts w:ascii="Times New Roman" w:hAnsi="Times New Roman" w:cs="Times New Roman"/>
+          <w:sz w:val="24"/>
+        </w:rPr>
+      </w:pPr>
+    </w:p>
+    <w:p>
+      <w:pPr>
+        <w:spacing w:before="60" w:after="160" w:line="254" w:lineRule="auto"/>
+        <w:rPr>
+          <w:rFonts w:ascii="Times New Roman" w:hAnsi="Times New Roman" w:cs="Times New Roman"/>
+          <w:sz w:val="24"/>
+        </w:rPr>
+      </w:pPr>
+    </w:p>
+    <w:p>
+      <w:pPr>
         <w:pStyle w:val="Heading3"/>
         <w:ind w:firstLine="720"/>
       </w:pPr>
-      <w:bookmarkStart w:id="37" w:name="_Toc447143004"/>
+      <w:bookmarkStart w:id="36" w:name="_Toc447143004"/>
       <w:r>
         <w:lastRenderedPageBreak/>
         <w:t>6.2</w:t>
@@ -19952,9 +19712,14 @@
         <w:t xml:space="preserve"> </w:t>
       </w:r>
       <w:r>
-        <w:t>Delete from Collection:</w:t>
-      </w:r>
+        <w:t>Delete from Collectio</w:t>
+      </w:r>
+      <w:bookmarkStart w:id="37" w:name="_GoBack"/>
       <w:bookmarkEnd w:id="37"/>
+      <w:r>
+        <w:t>n:</w:t>
+      </w:r>
+      <w:bookmarkEnd w:id="36"/>
     </w:p>
     <w:p>
       <w:pPr>
@@ -26277,7 +26042,7 @@
           <w:rPr>
             <w:noProof/>
           </w:rPr>
-          <w:t>5</w:t>
+          <w:t>32</w:t>
         </w:r>
         <w:r>
           <w:rPr>
@@ -31599,7 +31364,7 @@
 </file>
 
 <file path=customXml/itemProps1.xml><?xml version="1.0" encoding="utf-8"?>
-<ds:datastoreItem xmlns:ds="http://schemas.openxmlformats.org/officeDocument/2006/customXml" ds:itemID="{E61DAFF2-7A65-421E-BE23-292C83E1DAB7}">
+<ds:datastoreItem xmlns:ds="http://schemas.openxmlformats.org/officeDocument/2006/customXml" ds:itemID="{833C3A5B-1C69-483F-B36E-7AE3B93FC8F8}">
   <ds:schemaRefs>
     <ds:schemaRef ds:uri="http://schemas.openxmlformats.org/officeDocument/2006/bibliography"/>
   </ds:schemaRefs>

</xml_diff>